<commit_message>
final report and codebase 2
</commit_message>
<xml_diff>
--- a/Report-DL_Project2_LoRA_FT_FINAL.docx
+++ b/Report-DL_Project2_LoRA_FT_FINAL.docx
@@ -4326,6 +4326,33 @@
         </w:rPr>
         <w:t>.</w:t>
       </w:r>
+      <w:r>
+        <w:t xml:space="preserve"> </w:t>
+      </w:r>
+      <w:r>
+        <w:rPr>
+          <w:bCs/>
+          <w:sz w:val="20"/>
+          <w:szCs w:val="20"/>
+        </w:rPr>
+        <w:t>T</w:t>
+      </w:r>
+      <w:r>
+        <w:rPr>
+          <w:bCs/>
+          <w:sz w:val="20"/>
+          <w:szCs w:val="20"/>
+        </w:rPr>
+        <w:t>he following graph illustrates the validation accuracy across training steps for each learning rate tested during our sweep (1e-5, 3e-5, 5e-5)</w:t>
+      </w:r>
+      <w:r>
+        <w:rPr>
+          <w:bCs/>
+          <w:sz w:val="20"/>
+          <w:szCs w:val="20"/>
+        </w:rPr>
+        <w:t>:</w:t>
+      </w:r>
     </w:p>
     <w:p>
       <w:pPr>
@@ -4343,140 +4370,68 @@
       </w:pPr>
       <w:r>
         <w:rPr>
-          <w:b/>
-          <w:sz w:val="20"/>
-          <w:szCs w:val="20"/>
-        </w:rPr>
-        <w:t xml:space="preserve">• </w:t>
-      </w:r>
-      <w:r>
-        <w:rPr>
-          <w:b/>
-          <w:sz w:val="20"/>
-          <w:szCs w:val="20"/>
-        </w:rPr>
-        <w:t>Generalization and Overfitting</w:t>
-      </w:r>
-      <w:r>
-        <w:rPr>
-          <w:b/>
-          <w:sz w:val="20"/>
-          <w:szCs w:val="20"/>
-        </w:rPr>
-        <w:t xml:space="preserve">: </w:t>
-      </w:r>
-      <w:r>
-        <w:rPr>
           <w:bCs/>
           <w:sz w:val="20"/>
           <w:szCs w:val="20"/>
         </w:rPr>
-        <w:t xml:space="preserve">Throughout the best training run (LR=5e-5), the gap between training loss and validation loss remained reasonably small and stable. Similarly, training accuracy (though not explicitly logged here, it's typically higher than validation accuracy) did not diverge excessively from validation accuracy. This indicates good generalization. The combination of </w:t>
-      </w:r>
-      <w:proofErr w:type="spellStart"/>
-      <w:r>
-        <w:rPr>
-          <w:bCs/>
-          <w:sz w:val="20"/>
-          <w:szCs w:val="20"/>
-        </w:rPr>
-        <w:t>LoRA's</w:t>
-      </w:r>
-      <w:proofErr w:type="spellEnd"/>
-      <w:r>
-        <w:rPr>
-          <w:bCs/>
-          <w:sz w:val="20"/>
-          <w:szCs w:val="20"/>
-        </w:rPr>
-        <w:t xml:space="preserve"> parameter efficiency, the explicit dropout (0.09) within the adapters, and the optimizer's weight decay (0.01) successfully regularized the model, preventing significant overfitting on the training data despite training for 6 epochs. The validation loss did not show a sustained increase towards the end, further suggesting overfitting was well-controlled</w:t>
-      </w:r>
-      <w:r>
-        <w:rPr>
-          <w:bCs/>
-          <w:sz w:val="20"/>
-          <w:szCs w:val="20"/>
-        </w:rPr>
-        <w:t>.</w:t>
+        <w:drawing>
+          <wp:inline distT="0" distB="0" distL="0" distR="0" wp14:anchorId="15079BB6" wp14:editId="1715ACC7">
+            <wp:extent cx="2971800" cy="1758950"/>
+            <wp:effectExtent l="0" t="0" r="0" b="6350"/>
+            <wp:docPr id="102775506" name="Picture 1" descr="A graph showing the value of a performance&#10;&#10;AI-generated content may be incorrect."/>
+            <wp:cNvGraphicFramePr>
+              <a:graphicFrameLocks xmlns:a="http://schemas.openxmlformats.org/drawingml/2006/main" noChangeAspect="1"/>
+            </wp:cNvGraphicFramePr>
+            <a:graphic xmlns:a="http://schemas.openxmlformats.org/drawingml/2006/main">
+              <a:graphicData uri="http://schemas.openxmlformats.org/drawingml/2006/picture">
+                <pic:pic xmlns:pic="http://schemas.openxmlformats.org/drawingml/2006/picture">
+                  <pic:nvPicPr>
+                    <pic:cNvPr id="102775506" name="Picture 1" descr="A graph showing the value of a performance&#10;&#10;AI-generated content may be incorrect."/>
+                    <pic:cNvPicPr/>
+                  </pic:nvPicPr>
+                  <pic:blipFill>
+                    <a:blip r:embed="rId5"/>
+                    <a:stretch>
+                      <a:fillRect/>
+                    </a:stretch>
+                  </pic:blipFill>
+                  <pic:spPr>
+                    <a:xfrm>
+                      <a:off x="0" y="0"/>
+                      <a:ext cx="2971800" cy="1758950"/>
+                    </a:xfrm>
+                    <a:prstGeom prst="rect">
+                      <a:avLst/>
+                    </a:prstGeom>
+                  </pic:spPr>
+                </pic:pic>
+              </a:graphicData>
+            </a:graphic>
+          </wp:inline>
+        </w:drawing>
       </w:r>
     </w:p>
     <w:p>
       <w:pPr>
         <w:tabs>
-          <w:tab w:val="left" w:pos="200"/>
+          <w:tab w:val="left" w:pos="270"/>
         </w:tabs>
         <w:spacing w:before="40" w:after="40" w:line="220" w:lineRule="auto"/>
+        <w:ind w:left="199"/>
         <w:jc w:val="both"/>
         <w:rPr>
-          <w:sz w:val="20"/>
-          <w:szCs w:val="20"/>
-        </w:rPr>
-      </w:pPr>
-      <w:r>
-        <w:rPr>
-          <w:sz w:val="20"/>
-          <w:szCs w:val="20"/>
-        </w:rPr>
-        <w:t>The training logs clearly demonstrated successful convergence, with the chosen hyperparameters leading to a peak performance of 93.125% accuracy on the validation set</w:t>
-      </w:r>
-      <w:r>
-        <w:rPr>
-          <w:sz w:val="20"/>
-          <w:szCs w:val="20"/>
-        </w:rPr>
-        <w:t xml:space="preserve"> and 85.520% competition accuracy.</w:t>
-      </w:r>
-      <w:r>
-        <w:rPr>
-          <w:sz w:val="20"/>
-          <w:szCs w:val="20"/>
-        </w:rPr>
-        <w:tab/>
-      </w:r>
-    </w:p>
-    <w:p>
-      <w:pPr>
-        <w:keepNext/>
-        <w:tabs>
-          <w:tab w:val="left" w:pos="200"/>
-        </w:tabs>
-        <w:spacing w:before="240" w:after="60" w:line="260" w:lineRule="auto"/>
-        <w:rPr>
-          <w:b/>
-          <w:sz w:val="22"/>
-          <w:szCs w:val="22"/>
-        </w:rPr>
-      </w:pPr>
-      <w:bookmarkStart w:id="13" w:name="_1fob9te" w:colFirst="0" w:colLast="0"/>
-      <w:bookmarkEnd w:id="13"/>
-      <w:r>
-        <w:rPr>
-          <w:b/>
-          <w:sz w:val="22"/>
-          <w:szCs w:val="22"/>
-        </w:rPr>
-        <w:t xml:space="preserve">Architectural Evaluation </w:t>
-      </w:r>
-    </w:p>
-    <w:p>
-      <w:pPr>
-        <w:tabs>
-          <w:tab w:val="left" w:pos="200"/>
-        </w:tabs>
-        <w:jc w:val="both"/>
-        <w:rPr>
-          <w:sz w:val="20"/>
-          <w:szCs w:val="20"/>
-        </w:rPr>
-      </w:pPr>
-      <w:bookmarkStart w:id="14" w:name="_30j0zll" w:colFirst="0" w:colLast="0"/>
-      <w:bookmarkEnd w:id="14"/>
-      <w:r>
-        <w:rPr>
-          <w:sz w:val="20"/>
-          <w:szCs w:val="20"/>
-        </w:rPr>
-        <w:t xml:space="preserve">Our model was designed to optimize parameter efficiency, inference speed, and accuracy-complexity trade-offs while maintaining competitive performance. </w:t>
+          <w:bCs/>
+          <w:sz w:val="20"/>
+          <w:szCs w:val="20"/>
+        </w:rPr>
+      </w:pPr>
+      <w:r>
+        <w:rPr>
+          <w:bCs/>
+          <w:sz w:val="20"/>
+          <w:szCs w:val="20"/>
+        </w:rPr>
+        <w:t>As shown, all learning rates rapidly improved performance within the first 800 steps. The lowest rate (1e-5) converged slowly but steadily, peaking around 91.1% and then plateauing. The intermediate rate (3e-5) tracked closely but exhibited more fluctuation. The highest rate (5e-5) showed the fastest and most sustained improvement, ultimately reaching the best validation accuracy of 93.125% at step 2400.</w:t>
       </w:r>
     </w:p>
     <w:p>
@@ -4488,6 +4443,7 @@
         <w:ind w:left="199"/>
         <w:jc w:val="both"/>
         <w:rPr>
+          <w:bCs/>
           <w:sz w:val="20"/>
           <w:szCs w:val="20"/>
         </w:rPr>
@@ -4498,7 +4454,7 @@
           <w:sz w:val="20"/>
           <w:szCs w:val="20"/>
         </w:rPr>
-        <w:t>•</w:t>
+        <w:t xml:space="preserve">• </w:t>
       </w:r>
       <w:r>
         <w:rPr>
@@ -4506,7 +4462,7 @@
           <w:sz w:val="20"/>
           <w:szCs w:val="20"/>
         </w:rPr>
-        <w:t xml:space="preserve"> </w:t>
+        <w:t>Generalization and Overfitting</w:t>
       </w:r>
       <w:r>
         <w:rPr>
@@ -4514,72 +4470,121 @@
           <w:sz w:val="20"/>
           <w:szCs w:val="20"/>
         </w:rPr>
-        <w:t>Parameter efficiency:</w:t>
-      </w:r>
-      <w:r>
+        <w:t xml:space="preserve">: </w:t>
+      </w:r>
+      <w:r>
+        <w:rPr>
+          <w:bCs/>
+          <w:sz w:val="20"/>
+          <w:szCs w:val="20"/>
+        </w:rPr>
+        <w:t xml:space="preserve">Throughout the best training run (LR=5e-5), the gap between training loss and validation loss remained reasonably small and stable. Similarly, training accuracy (though not explicitly logged here, it's typically higher than validation accuracy) did not diverge excessively from validation accuracy. This indicates good generalization. The combination of </w:t>
+      </w:r>
+      <w:proofErr w:type="spellStart"/>
+      <w:r>
+        <w:rPr>
+          <w:bCs/>
+          <w:sz w:val="20"/>
+          <w:szCs w:val="20"/>
+        </w:rPr>
+        <w:t>LoRA's</w:t>
+      </w:r>
+      <w:proofErr w:type="spellEnd"/>
+      <w:r>
+        <w:rPr>
+          <w:bCs/>
+          <w:sz w:val="20"/>
+          <w:szCs w:val="20"/>
+        </w:rPr>
+        <w:t xml:space="preserve"> parameter efficiency, the explicit dropout (0.09) within the adapters, and the optimizer's weight decay (0.01) successfully regularized the model, preventing significant overfitting on the training data despite training for 6 epochs. The validation loss did not show a sustained increase towards the end, further suggesting overfitting was well-controlled</w:t>
+      </w:r>
+      <w:r>
+        <w:rPr>
+          <w:bCs/>
+          <w:sz w:val="20"/>
+          <w:szCs w:val="20"/>
+        </w:rPr>
+        <w:t>.</w:t>
+      </w:r>
+    </w:p>
+    <w:p>
+      <w:pPr>
+        <w:tabs>
+          <w:tab w:val="left" w:pos="200"/>
+        </w:tabs>
+        <w:spacing w:before="40" w:after="40" w:line="220" w:lineRule="auto"/>
+        <w:jc w:val="both"/>
+        <w:rPr>
+          <w:sz w:val="20"/>
+          <w:szCs w:val="20"/>
+        </w:rPr>
+      </w:pPr>
+      <w:r>
+        <w:rPr>
+          <w:sz w:val="20"/>
+          <w:szCs w:val="20"/>
+        </w:rPr>
+        <w:t>The training logs clearly demonstrated successful convergence, with the chosen hyperparameters leading to a peak performance of 93.125% accuracy on the validation set</w:t>
+      </w:r>
+      <w:r>
+        <w:rPr>
+          <w:sz w:val="20"/>
+          <w:szCs w:val="20"/>
+        </w:rPr>
+        <w:t xml:space="preserve"> and 85.520% competition accuracy.</w:t>
+      </w:r>
+      <w:r>
+        <w:rPr>
+          <w:sz w:val="20"/>
+          <w:szCs w:val="20"/>
+        </w:rPr>
+        <w:tab/>
+      </w:r>
+    </w:p>
+    <w:p>
+      <w:pPr>
+        <w:keepNext/>
+        <w:tabs>
+          <w:tab w:val="left" w:pos="200"/>
+        </w:tabs>
+        <w:spacing w:before="240" w:after="60" w:line="260" w:lineRule="auto"/>
         <w:rPr>
           <w:b/>
-          <w:sz w:val="20"/>
-          <w:szCs w:val="20"/>
-        </w:rPr>
-        <w:t xml:space="preserve"> </w:t>
-      </w:r>
-      <w:r>
-        <w:rPr>
-          <w:bCs/>
-          <w:sz w:val="20"/>
-          <w:szCs w:val="20"/>
-        </w:rPr>
-        <w:t xml:space="preserve">Training only 980,740 parameters (~0.78%) instead of ~125 million </w:t>
-      </w:r>
-      <w:r>
-        <w:rPr>
-          <w:bCs/>
-          <w:sz w:val="20"/>
-          <w:szCs w:val="20"/>
-        </w:rPr>
-        <w:t>meant significantly lower GPU memory usage. This reduction stems from needing less memory fo</w:t>
-      </w:r>
-      <w:r>
-        <w:rPr>
-          <w:bCs/>
-          <w:sz w:val="20"/>
-          <w:szCs w:val="20"/>
-        </w:rPr>
-        <w:t>r gradients and optimizer states</w:t>
-      </w:r>
-      <w:r>
-        <w:rPr>
-          <w:bCs/>
-          <w:sz w:val="20"/>
-          <w:szCs w:val="20"/>
-        </w:rPr>
-        <w:t xml:space="preserve">. It uses much less GPU memory for optimizer data and gradients. This makes fine-tuning large models possible on more common hardware and speeds up experiments. The trainable parameters are mostly in the </w:t>
-      </w:r>
-      <w:proofErr w:type="spellStart"/>
-      <w:r>
-        <w:rPr>
-          <w:bCs/>
-          <w:sz w:val="20"/>
-          <w:szCs w:val="20"/>
-        </w:rPr>
-        <w:t>LoRA</w:t>
-      </w:r>
-      <w:proofErr w:type="spellEnd"/>
-      <w:r>
-        <w:rPr>
-          <w:bCs/>
-          <w:sz w:val="20"/>
-          <w:szCs w:val="20"/>
-        </w:rPr>
-        <w:t xml:space="preserve"> matrices (for Q, K, V layers) and the classification head</w:t>
-      </w:r>
-      <w:r>
-        <w:rPr>
-          <w:sz w:val="20"/>
-          <w:szCs w:val="20"/>
-        </w:rPr>
-        <w:t xml:space="preserve">. </w:t>
+          <w:sz w:val="22"/>
+          <w:szCs w:val="22"/>
+        </w:rPr>
+      </w:pPr>
+      <w:bookmarkStart w:id="13" w:name="_1fob9te" w:colFirst="0" w:colLast="0"/>
+      <w:bookmarkEnd w:id="13"/>
+      <w:r>
+        <w:rPr>
+          <w:b/>
+          <w:sz w:val="22"/>
+          <w:szCs w:val="22"/>
+        </w:rPr>
+        <w:lastRenderedPageBreak/>
+        <w:t xml:space="preserve">Architectural Evaluation </w:t>
+      </w:r>
+    </w:p>
+    <w:p>
+      <w:pPr>
+        <w:tabs>
+          <w:tab w:val="left" w:pos="200"/>
+        </w:tabs>
+        <w:jc w:val="both"/>
+        <w:rPr>
+          <w:sz w:val="20"/>
+          <w:szCs w:val="20"/>
+        </w:rPr>
+      </w:pPr>
+      <w:bookmarkStart w:id="14" w:name="_30j0zll" w:colFirst="0" w:colLast="0"/>
+      <w:bookmarkEnd w:id="14"/>
+      <w:r>
+        <w:rPr>
+          <w:sz w:val="20"/>
+          <w:szCs w:val="20"/>
+        </w:rPr>
+        <w:t xml:space="preserve">Our model was designed to optimize parameter efficiency, inference speed, and accuracy-complexity trade-offs while maintaining competitive performance. </w:t>
       </w:r>
     </w:p>
     <w:p>
@@ -4617,10 +4622,11 @@
           <w:sz w:val="20"/>
           <w:szCs w:val="20"/>
         </w:rPr>
-        <w:t>Accuracy/Complexity Trade-off:</w:t>
-      </w:r>
-      <w:r>
-        <w:rPr>
+        <w:t>Parameter efficiency:</w:t>
+      </w:r>
+      <w:r>
+        <w:rPr>
+          <w:b/>
           <w:sz w:val="20"/>
           <w:szCs w:val="20"/>
         </w:rPr>
@@ -4628,30 +4634,40 @@
       </w:r>
       <w:r>
         <w:rPr>
-          <w:sz w:val="20"/>
-          <w:szCs w:val="20"/>
-        </w:rPr>
-        <w:t xml:space="preserve">Getting 93.125% accuracy with so few trained parameters </w:t>
-      </w:r>
-      <w:proofErr w:type="gramStart"/>
-      <w:r>
-        <w:rPr>
-          <w:sz w:val="20"/>
-          <w:szCs w:val="20"/>
-        </w:rPr>
-        <w:t>proves</w:t>
-      </w:r>
-      <w:proofErr w:type="gramEnd"/>
-      <w:r>
-        <w:rPr>
-          <w:sz w:val="20"/>
-          <w:szCs w:val="20"/>
-        </w:rPr>
-        <w:t xml:space="preserve"> </w:t>
-      </w:r>
-      <w:proofErr w:type="spellStart"/>
-      <w:r>
-        <w:rPr>
+          <w:bCs/>
+          <w:sz w:val="20"/>
+          <w:szCs w:val="20"/>
+        </w:rPr>
+        <w:t xml:space="preserve">Training only 980,740 parameters (~0.78%) instead of ~125 million </w:t>
+      </w:r>
+      <w:r>
+        <w:rPr>
+          <w:bCs/>
+          <w:sz w:val="20"/>
+          <w:szCs w:val="20"/>
+        </w:rPr>
+        <w:t>meant significantly lower GPU memory usage. This reduction stems from needing less memory fo</w:t>
+      </w:r>
+      <w:r>
+        <w:rPr>
+          <w:bCs/>
+          <w:sz w:val="20"/>
+          <w:szCs w:val="20"/>
+        </w:rPr>
+        <w:t>r gradients and optimizer states</w:t>
+      </w:r>
+      <w:r>
+        <w:rPr>
+          <w:bCs/>
+          <w:sz w:val="20"/>
+          <w:szCs w:val="20"/>
+        </w:rPr>
+        <w:t xml:space="preserve">. It uses much less GPU memory for optimizer data and gradients. This makes fine-tuning large models possible on more common hardware and speeds up experiments. The trainable parameters are mostly in the </w:t>
+      </w:r>
+      <w:proofErr w:type="spellStart"/>
+      <w:r>
+        <w:rPr>
+          <w:bCs/>
           <w:sz w:val="20"/>
           <w:szCs w:val="20"/>
         </w:rPr>
@@ -4660,33 +4676,18 @@
       <w:proofErr w:type="spellEnd"/>
       <w:r>
         <w:rPr>
-          <w:sz w:val="20"/>
-          <w:szCs w:val="20"/>
-        </w:rPr>
-        <w:t xml:space="preserve"> can effectively adapt a powerful model like </w:t>
-      </w:r>
-      <w:proofErr w:type="spellStart"/>
-      <w:r>
-        <w:rPr>
-          <w:sz w:val="20"/>
-          <w:szCs w:val="20"/>
-        </w:rPr>
-        <w:t>RoBERTa</w:t>
-      </w:r>
-      <w:proofErr w:type="spellEnd"/>
-      <w:r>
-        <w:rPr>
-          <w:sz w:val="20"/>
-          <w:szCs w:val="20"/>
-        </w:rPr>
-        <w:t>. The needed task changes were learned within the low-rank updates to the attention layers. This balance is ideal for many uses, giving high performance with low cost and small storage needs (only the small adapter weights need saving)</w:t>
-      </w:r>
-      <w:r>
-        <w:rPr>
-          <w:sz w:val="20"/>
-          <w:szCs w:val="20"/>
-        </w:rPr>
-        <w:t>.</w:t>
+          <w:bCs/>
+          <w:sz w:val="20"/>
+          <w:szCs w:val="20"/>
+        </w:rPr>
+        <w:t xml:space="preserve"> matrices (for Q, K, V layers) and the classification head</w:t>
+      </w:r>
+      <w:r>
+        <w:rPr>
+          <w:sz w:val="20"/>
+          <w:szCs w:val="20"/>
+        </w:rPr>
+        <w:t xml:space="preserve">. </w:t>
       </w:r>
     </w:p>
     <w:p>
@@ -4716,6 +4717,113 @@
           <w:sz w:val="20"/>
           <w:szCs w:val="20"/>
         </w:rPr>
+        <w:t xml:space="preserve"> </w:t>
+      </w:r>
+      <w:r>
+        <w:rPr>
+          <w:b/>
+          <w:sz w:val="20"/>
+          <w:szCs w:val="20"/>
+        </w:rPr>
+        <w:t>Accuracy/Complexity Trade-off:</w:t>
+      </w:r>
+      <w:r>
+        <w:rPr>
+          <w:sz w:val="20"/>
+          <w:szCs w:val="20"/>
+        </w:rPr>
+        <w:t xml:space="preserve"> </w:t>
+      </w:r>
+      <w:r>
+        <w:rPr>
+          <w:sz w:val="20"/>
+          <w:szCs w:val="20"/>
+        </w:rPr>
+        <w:t xml:space="preserve">Getting 93.125% accuracy with so few trained parameters </w:t>
+      </w:r>
+      <w:proofErr w:type="gramStart"/>
+      <w:r>
+        <w:rPr>
+          <w:sz w:val="20"/>
+          <w:szCs w:val="20"/>
+        </w:rPr>
+        <w:t>proves</w:t>
+      </w:r>
+      <w:proofErr w:type="gramEnd"/>
+      <w:r>
+        <w:rPr>
+          <w:sz w:val="20"/>
+          <w:szCs w:val="20"/>
+        </w:rPr>
+        <w:t xml:space="preserve"> </w:t>
+      </w:r>
+      <w:proofErr w:type="spellStart"/>
+      <w:r>
+        <w:rPr>
+          <w:sz w:val="20"/>
+          <w:szCs w:val="20"/>
+        </w:rPr>
+        <w:t>LoRA</w:t>
+      </w:r>
+      <w:proofErr w:type="spellEnd"/>
+      <w:r>
+        <w:rPr>
+          <w:sz w:val="20"/>
+          <w:szCs w:val="20"/>
+        </w:rPr>
+        <w:t xml:space="preserve"> can effectively adapt a powerful model like </w:t>
+      </w:r>
+      <w:proofErr w:type="spellStart"/>
+      <w:r>
+        <w:rPr>
+          <w:sz w:val="20"/>
+          <w:szCs w:val="20"/>
+        </w:rPr>
+        <w:t>RoBERTa</w:t>
+      </w:r>
+      <w:proofErr w:type="spellEnd"/>
+      <w:r>
+        <w:rPr>
+          <w:sz w:val="20"/>
+          <w:szCs w:val="20"/>
+        </w:rPr>
+        <w:t>. The needed task changes were learned within the low-rank updates to the attention layers. This balance is ideal for many uses, giving high performance with low cost and small storage needs (only the small adapter weights need saving)</w:t>
+      </w:r>
+      <w:r>
+        <w:rPr>
+          <w:sz w:val="20"/>
+          <w:szCs w:val="20"/>
+        </w:rPr>
+        <w:t>.</w:t>
+      </w:r>
+    </w:p>
+    <w:p>
+      <w:pPr>
+        <w:tabs>
+          <w:tab w:val="left" w:pos="200"/>
+        </w:tabs>
+        <w:spacing w:before="40" w:after="40" w:line="220" w:lineRule="auto"/>
+        <w:ind w:left="199"/>
+        <w:jc w:val="both"/>
+        <w:rPr>
+          <w:sz w:val="20"/>
+          <w:szCs w:val="20"/>
+        </w:rPr>
+      </w:pPr>
+      <w:r>
+        <w:rPr>
+          <w:b/>
+          <w:sz w:val="20"/>
+          <w:szCs w:val="20"/>
+        </w:rPr>
+        <w:t>•</w:t>
+      </w:r>
+      <w:r>
+        <w:rPr>
+          <w:b/>
+          <w:sz w:val="20"/>
+          <w:szCs w:val="20"/>
+        </w:rPr>
         <w:t xml:space="preserve"> Modularity and Storage</w:t>
       </w:r>
       <w:r>
@@ -4763,15 +4871,7 @@
           <w:sz w:val="20"/>
           <w:szCs w:val="20"/>
         </w:rPr>
-        <w:t xml:space="preserve">-base) remains unchanged and can be shared across multiple </w:t>
-      </w:r>
-      <w:r>
-        <w:rPr>
-          <w:sz w:val="20"/>
-          <w:szCs w:val="20"/>
-        </w:rPr>
-        <w:lastRenderedPageBreak/>
-        <w:t>tasks. Only the small adapter weights (980k parameters, a few megabytes) need to be saved and loaded for each specific task (like AG News classification). This is highly efficient for storage and deployment compared to saving separate fully fine-tuned models (each ~500MB) for every task. Swapping between tasks becomes as simple as loading different adapter weights onto the same base model</w:t>
+        <w:t>-base) remains unchanged and can be shared across multiple tasks. Only the small adapter weights (980k parameters, a few megabytes) need to be saved and loaded for each specific task (like AG News classification). This is highly efficient for storage and deployment compared to saving separate fully fine-tuned models (each ~500MB) for every task. Swapping between tasks becomes as simple as loading different adapter weights onto the same base model</w:t>
       </w:r>
       <w:r>
         <w:rPr>
@@ -5079,7 +5179,14 @@
           <w:sz w:val="20"/>
           <w:szCs w:val="20"/>
         </w:rPr>
-        <w:t xml:space="preserve">-base model reached a peak validation accuracy of 93.125% during the training run with a learning rate of 5e-5. Final evaluation of the best checkpoint confirmed this performance level. While state-of-the-art results on AG News might be slightly higher (often involving larger models or more complex techniques), achieving over 93% accuracy with a parameter-efficient method like </w:t>
+        <w:t xml:space="preserve">-base model reached a peak validation accuracy of 93.125% during the </w:t>
+      </w:r>
+      <w:r>
+        <w:rPr>
+          <w:sz w:val="20"/>
+          <w:szCs w:val="20"/>
+        </w:rPr>
+        <w:t xml:space="preserve">training run with a learning rate of 5e-5. Final evaluation of the best checkpoint confirmed this performance level. While state-of-the-art results on AG News might be slightly higher (often involving larger models or more complex techniques), achieving over 93% accuracy with a parameter-efficient method like </w:t>
       </w:r>
       <w:proofErr w:type="spellStart"/>
       <w:r>
@@ -5434,14 +5541,7 @@
           <w:sz w:val="20"/>
           <w:szCs w:val="20"/>
         </w:rPr>
-        <w:t xml:space="preserve">-base efficiently </w:t>
-      </w:r>
-      <w:r>
-        <w:rPr>
-          <w:sz w:val="20"/>
-          <w:szCs w:val="20"/>
-        </w:rPr>
-        <w:t>and accurately to the AG News classification task</w:t>
+        <w:t>-base efficiently and accurately to the AG News classification task</w:t>
       </w:r>
       <w:r>
         <w:rPr>
@@ -5641,23 +5741,7 @@
           <w:sz w:val="20"/>
           <w:szCs w:val="20"/>
         </w:rPr>
-        <w:t xml:space="preserve"> parameter selection (r=7, alpha=15, targeting query, key, and value attention matrices), and a well-reasoned training strategy (</w:t>
-      </w:r>
-      <w:proofErr w:type="spellStart"/>
-      <w:r>
-        <w:rPr>
-          <w:sz w:val="20"/>
-          <w:szCs w:val="20"/>
-        </w:rPr>
-        <w:t>AdamW</w:t>
-      </w:r>
-      <w:proofErr w:type="spellEnd"/>
-      <w:r>
-        <w:rPr>
-          <w:sz w:val="20"/>
-          <w:szCs w:val="20"/>
-        </w:rPr>
-        <w:t>, optimal LR 5e-5 after sweep, 6 epochs, linear scheduler with warmup, bf16 mixed precision).</w:t>
+        <w:t xml:space="preserve"> parameter selection, and a well-reasoned training strategy.</w:t>
       </w:r>
     </w:p>
     <w:p>
@@ -5682,7 +5766,14 @@
           <w:sz w:val="20"/>
           <w:szCs w:val="20"/>
         </w:rPr>
-        <w:t xml:space="preserve">Our parameter-efficient approach, requiring the training of only 980,740 parameters (~0.78% of the base model), achieved a compelling final accuracy of 93.125% on the held-out validation set. This result underscores </w:t>
+        <w:t xml:space="preserve">Our parameter-efficient approach, requiring the training of only 980,740 parameters (~0.78% of the base model), achieved a compelling final accuracy of 93.125% on the held-out validation set. This result </w:t>
+      </w:r>
+      <w:r>
+        <w:rPr>
+          <w:sz w:val="20"/>
+          <w:szCs w:val="20"/>
+        </w:rPr>
+        <w:t xml:space="preserve">shows </w:t>
       </w:r>
       <w:proofErr w:type="spellStart"/>
       <w:r>
@@ -5698,7 +5789,7 @@
           <w:sz w:val="20"/>
           <w:szCs w:val="20"/>
         </w:rPr>
-        <w:t xml:space="preserve"> capability to deliver high performance comparable to more resource-intensive methods while drastically reducing computational demands (memory, time) and storage requirements.</w:t>
+        <w:t xml:space="preserve"> capability to deliver high performance comparable to more resource-intensive methods while drastically reducing computational demands and storage requirements.</w:t>
       </w:r>
     </w:p>
     <w:p>
@@ -5707,8 +5798,7 @@
           <w:tab w:val="left" w:pos="200"/>
         </w:tabs>
         <w:rPr>
-          <w:sz w:val="20"/>
-          <w:szCs w:val="20"/>
+          <w:b/>
         </w:rPr>
       </w:pPr>
       <w:r>
@@ -5748,26 +5838,6 @@
         </w:rPr>
         <w:t>.</w:t>
       </w:r>
-    </w:p>
-    <w:p>
-      <w:pPr>
-        <w:keepNext/>
-        <w:pBdr>
-          <w:top w:val="nil"/>
-          <w:left w:val="nil"/>
-          <w:bottom w:val="nil"/>
-          <w:right w:val="nil"/>
-          <w:between w:val="nil"/>
-        </w:pBdr>
-        <w:tabs>
-          <w:tab w:val="left" w:pos="200"/>
-        </w:tabs>
-        <w:spacing w:before="360" w:after="120" w:line="300" w:lineRule="auto"/>
-        <w:jc w:val="center"/>
-        <w:rPr>
-          <w:b/>
-        </w:rPr>
-      </w:pPr>
       <w:r>
         <w:br w:type="page"/>
       </w:r>

</xml_diff>